<commit_message>
update before deleting old two strain p adj method
</commit_message>
<xml_diff>
--- a/trypan_blue_exclusion_time_course/trypan_blue_method.docx
+++ b/trypan_blue_exclusion_time_course/trypan_blue_method.docx
@@ -26,28 +26,9 @@
         </w:numPr>
       </w:pPr>
       <w:r>
-        <w:t>Prep overnight cultures. 8 for both malathion</w:t>
-      </w:r>
-      <w:r>
-        <w:t xml:space="preserve">, </w:t>
-      </w:r>
-      <w:r>
-        <w:t>thiacloprid</w:t>
-      </w:r>
-      <w:r>
-        <w:t xml:space="preserve"> and control</w:t>
-      </w:r>
-      <w:r>
-        <w:t xml:space="preserve">. Perform 4 of each on each day. </w:t>
-      </w:r>
-    </w:p>
-    <w:p/>
-    <w:p>
-      <w:r>
-        <w:t>OR</w:t>
-      </w:r>
-    </w:p>
-    <w:p/>
+        <w:t xml:space="preserve">Put in overnight culture. </w:t>
+      </w:r>
+    </w:p>
     <w:p>
       <w:pPr>
         <w:pStyle w:val="ListParagraph"/>
@@ -57,10 +38,45 @@
         </w:numPr>
       </w:pPr>
       <w:r>
-        <w:t xml:space="preserve">One tube for each treatment or calculating z scores. </w:t>
-      </w:r>
-    </w:p>
-    <w:p/>
+        <w:t>The next morning</w:t>
+      </w:r>
+      <w:r>
+        <w:t xml:space="preserve"> create three tubes, 1 for each condition, by</w:t>
+      </w:r>
+      <w:r>
+        <w:t xml:space="preserve"> dilut</w:t>
+      </w:r>
+      <w:r>
+        <w:t>ing</w:t>
+      </w:r>
+      <w:r>
+        <w:t xml:space="preserve"> 1:10 and incubat</w:t>
+      </w:r>
+      <w:r>
+        <w:t>ing</w:t>
+      </w:r>
+      <w:r>
+        <w:t xml:space="preserve"> for </w:t>
+      </w:r>
+      <w:r>
+        <w:t>3</w:t>
+      </w:r>
+      <w:r>
+        <w:t xml:space="preserve"> hours. This allows cells to enter log phase again.</w:t>
+      </w:r>
+      <w:r>
+        <w:t xml:space="preserve"> </w:t>
+      </w:r>
+      <w:r>
+        <w:t>So 0.1ml overnight culture and 0.</w:t>
+      </w:r>
+      <w:r>
+        <w:t>9</w:t>
+      </w:r>
+      <w:r>
+        <w:t xml:space="preserve">ml media. </w:t>
+      </w:r>
+    </w:p>
     <w:p>
       <w:pPr>
         <w:pStyle w:val="ListParagraph"/>
@@ -70,7 +86,7 @@
         </w:numPr>
       </w:pPr>
       <w:r>
-        <w:t xml:space="preserve">The next morning dilute 1:10 and incubate for 2 hours. This allows cells to enter log phase again. At this point add trypan blue 0.04%. 1:10 dilution. So 0.1ml 0.4% trypan blue, 0.1ml overnight culture and 0.8ml media. </w:t>
+        <w:t>After 2 hours, spin down and remove the supernatant.</w:t>
       </w:r>
     </w:p>
     <w:p>
@@ -82,37 +98,7 @@
         </w:numPr>
       </w:pPr>
       <w:r>
-        <w:t xml:space="preserve">Spin down and remove the supernatant. Create a slide for each tube and image. This is t = 0. </w:t>
-      </w:r>
-    </w:p>
-    <w:p>
-      <w:pPr>
-        <w:pStyle w:val="ListParagraph"/>
-        <w:numPr>
-          <w:ilvl w:val="0"/>
-          <w:numId w:val="2"/>
-        </w:numPr>
-      </w:pPr>
-      <w:r>
-        <w:t>To make the slides: add 2.5µl cell suspension to slide. Heat up YPD agar stock at 70</w:t>
-      </w:r>
-      <w:r>
-        <w:t>°</w:t>
-      </w:r>
-      <w:r>
-        <w:t xml:space="preserve">C and take up 2.5µl. Mix this on the slide with the cell suspension. Once thoroughly mixed remove 2.5µl and place on cover slip. </w:t>
-      </w:r>
-    </w:p>
-    <w:p>
-      <w:pPr>
-        <w:pStyle w:val="ListParagraph"/>
-        <w:numPr>
-          <w:ilvl w:val="0"/>
-          <w:numId w:val="2"/>
-        </w:numPr>
-      </w:pPr>
-      <w:r>
-        <w:t xml:space="preserve">Make 5ml of 1mM Thiacloprid from 500mM stock solution. </w:t>
+        <w:t xml:space="preserve">Make 1ml of 1.11mM Thiacloprid from 500mM stock solution. </w:t>
       </w:r>
     </w:p>
     <w:p>
@@ -124,7 +110,25 @@
         </w:numPr>
       </w:pPr>
       <w:r>
-        <w:t xml:space="preserve">10µl stock + 4990µl media. </w:t>
+        <w:t>2.22µl stock + 99</w:t>
+      </w:r>
+      <w:r>
+        <w:t>5</w:t>
+      </w:r>
+      <w:r>
+        <w:t>.</w:t>
+      </w:r>
+      <w:r>
+        <w:t>56</w:t>
+      </w:r>
+      <w:r>
+        <w:t>µl media</w:t>
+      </w:r>
+      <w:r>
+        <w:t xml:space="preserve"> + 2.22µl MeOH</w:t>
+      </w:r>
+      <w:r>
+        <w:t xml:space="preserve">. </w:t>
       </w:r>
     </w:p>
     <w:p>
@@ -136,30 +140,105 @@
         </w:numPr>
       </w:pPr>
       <w:r>
-        <w:t xml:space="preserve">Do the same for malathion. </w:t>
-      </w:r>
-    </w:p>
-    <w:p>
-      <w:pPr>
-        <w:pStyle w:val="ListParagraph"/>
-        <w:numPr>
-          <w:ilvl w:val="0"/>
+        <w:t>Do the same for malathion</w:t>
+      </w:r>
+      <w:r>
+        <w:t xml:space="preserve"> but DMSO instead of MeOH</w:t>
+      </w:r>
+      <w:r>
+        <w:t>.</w:t>
+      </w:r>
+    </w:p>
+    <w:p>
+      <w:pPr>
+        <w:pStyle w:val="ListParagraph"/>
+        <w:numPr>
+          <w:ilvl w:val="1"/>
           <w:numId w:val="2"/>
         </w:numPr>
       </w:pPr>
       <w:r>
-        <w:t>Resuspend in 1ml of 1mM Thiacloprid or Malathion. Incubate for 30 minutes then spin down and sample 2.5µl from pellet and create slides and image.</w:t>
-      </w:r>
-    </w:p>
-    <w:p>
-      <w:pPr>
-        <w:pStyle w:val="ListParagraph"/>
-        <w:numPr>
-          <w:ilvl w:val="0"/>
+        <w:t>Control (</w:t>
+      </w:r>
+      <w:r>
+        <w:t xml:space="preserve">995.56µl media + 2.22µl </w:t>
+      </w:r>
+      <w:r>
+        <w:t>DMSO</w:t>
+      </w:r>
+      <w:r>
+        <w:t xml:space="preserve"> + 2.22µl MeOH</w:t>
+      </w:r>
+      <w:r>
+        <w:t>)</w:t>
+      </w:r>
+      <w:r>
+        <w:t xml:space="preserve">. </w:t>
+      </w:r>
+    </w:p>
+    <w:p>
+      <w:pPr>
+        <w:pStyle w:val="ListParagraph"/>
+        <w:numPr>
+          <w:ilvl w:val="1"/>
           <w:numId w:val="2"/>
         </w:numPr>
       </w:pPr>
       <w:r>
+        <w:t xml:space="preserve">Final solvent concentration will be 0.2%. </w:t>
+      </w:r>
+    </w:p>
+    <w:p>
+      <w:pPr>
+        <w:pStyle w:val="ListParagraph"/>
+        <w:numPr>
+          <w:ilvl w:val="0"/>
+          <w:numId w:val="2"/>
+        </w:numPr>
+      </w:pPr>
+      <w:r>
+        <w:t xml:space="preserve">Resuspend in 0.9ml of 1.11mM Thiacloprid or Malathion </w:t>
+      </w:r>
+      <w:r>
+        <w:t xml:space="preserve">or Control </w:t>
+      </w:r>
+      <w:r>
+        <w:t>and 0.1ml Trypan 0.4%. Incubate for 30 minutes then spin down and sample 2.5µl from pellet and create slides and image.</w:t>
+      </w:r>
+    </w:p>
+    <w:p>
+      <w:pPr>
+        <w:pStyle w:val="ListParagraph"/>
+        <w:numPr>
+          <w:ilvl w:val="0"/>
+          <w:numId w:val="2"/>
+        </w:numPr>
+      </w:pPr>
+      <w:r>
+        <w:t>To make the slides: add 2.5µl cell suspension to slide. Heat up YPD agar stock at 70</w:t>
+      </w:r>
+      <w:r>
+        <w:t>°</w:t>
+      </w:r>
+      <w:r>
+        <w:t>C</w:t>
+      </w:r>
+      <w:r>
+        <w:t xml:space="preserve">, allow to cool slightly </w:t>
+      </w:r>
+      <w:r>
+        <w:t xml:space="preserve">and take up 2.5µl. Mix this on the slide with the cell suspension. Once thoroughly mixed remove 2.5µl and place on cover slip. </w:t>
+      </w:r>
+    </w:p>
+    <w:p>
+      <w:pPr>
+        <w:pStyle w:val="ListParagraph"/>
+        <w:numPr>
+          <w:ilvl w:val="0"/>
+          <w:numId w:val="2"/>
+        </w:numPr>
+      </w:pPr>
+      <w:r>
         <w:t xml:space="preserve">Resuspend pellet. </w:t>
       </w:r>
     </w:p>
@@ -184,7 +263,10 @@
         </w:numPr>
       </w:pPr>
       <w:r>
-        <w:t xml:space="preserve">Repeat the whole experiment twice. So n=8 for each treatment. Although these as usual with yeast are only technical replicates. </w:t>
+        <w:t xml:space="preserve">For each slide take 3 images in different places and </w:t>
+      </w:r>
+      <w:r>
+        <w:t xml:space="preserve">count number of viable and non-viable cells. </w:t>
       </w:r>
     </w:p>
     <w:p>
@@ -196,25 +278,7 @@
         </w:numPr>
       </w:pPr>
       <w:r>
-        <w:t>To make the slides: add 2.5µl cell suspension to slide. Heat up YPD agar stock at 70</w:t>
-      </w:r>
-      <w:r>
-        <w:t>°</w:t>
-      </w:r>
-      <w:r>
-        <w:t xml:space="preserve">C and take up 2.5µl. Mix this on the slide with the cell suspension. Once thoroughly mixed remove 2.5µl and place on cover slip. </w:t>
-      </w:r>
-    </w:p>
-    <w:p>
-      <w:pPr>
-        <w:pStyle w:val="ListParagraph"/>
-        <w:numPr>
-          <w:ilvl w:val="0"/>
-          <w:numId w:val="2"/>
-        </w:numPr>
-      </w:pPr>
-      <w:r>
-        <w:t xml:space="preserve">For each slide take 3 images in different places and calculate the proportion of dead cells over total cells. </w:t>
+        <w:t xml:space="preserve">Repeat the whole experiment twice. </w:t>
       </w:r>
     </w:p>
     <w:p/>
@@ -326,6 +390,18 @@
         </w:numPr>
       </w:pPr>
       <w:r>
+        <w:t xml:space="preserve">Make sure the autosave names are sensible. </w:t>
+      </w:r>
+    </w:p>
+    <w:p>
+      <w:pPr>
+        <w:pStyle w:val="ListParagraph"/>
+        <w:numPr>
+          <w:ilvl w:val="0"/>
+          <w:numId w:val="3"/>
+        </w:numPr>
+      </w:pPr>
+      <w:r>
         <w:t xml:space="preserve">Click start experiment. </w:t>
       </w:r>
     </w:p>
@@ -351,18 +427,6 @@
       </w:pPr>
       <w:r>
         <w:t xml:space="preserve">Click start experiment again. </w:t>
-      </w:r>
-    </w:p>
-    <w:p>
-      <w:pPr>
-        <w:pStyle w:val="ListParagraph"/>
-        <w:numPr>
-          <w:ilvl w:val="0"/>
-          <w:numId w:val="3"/>
-        </w:numPr>
-      </w:pPr>
-      <w:r>
-        <w:t xml:space="preserve">Make sure the autosave names are sensible. </w:t>
       </w:r>
     </w:p>
     <w:p>
@@ -409,17 +473,64 @@
           <w:bCs/>
         </w:rPr>
       </w:pPr>
-    </w:p>
-    <w:p/>
-    <w:p/>
-    <w:p/>
-    <w:p>
-      <w:pPr>
+      <w:r>
         <w:rPr>
           <w:b/>
           <w:bCs/>
         </w:rPr>
-      </w:pPr>
+        <w:t>Timing</w:t>
+      </w:r>
+    </w:p>
+    <w:p>
+      <w:r>
+        <w:t>1000 – Dilute cells.</w:t>
+      </w:r>
+    </w:p>
+    <w:p>
+      <w:r>
+        <w:t>1200 – Heat up stocks.</w:t>
+      </w:r>
+    </w:p>
+    <w:p>
+      <w:r>
+        <w:t xml:space="preserve">1230 – Make 1.11mM </w:t>
+      </w:r>
+      <w:proofErr w:type="spellStart"/>
+      <w:r>
+        <w:t>Thia</w:t>
+      </w:r>
+      <w:proofErr w:type="spellEnd"/>
+      <w:r>
+        <w:t xml:space="preserve"> and Mala.</w:t>
+      </w:r>
+    </w:p>
+    <w:p>
+      <w:r>
+        <w:t>1250-1300 – Spin down cells and add insecticide and trypan blue.</w:t>
+      </w:r>
+    </w:p>
+    <w:p>
+      <w:r>
+        <w:t>1330 – Image (t=30m)</w:t>
+      </w:r>
+    </w:p>
+    <w:p>
+      <w:r>
+        <w:t>1400 - Image (t=1h)</w:t>
+      </w:r>
+    </w:p>
+    <w:p>
+      <w:r>
+        <w:lastRenderedPageBreak/>
+        <w:t>1500 – Image (t=2h)</w:t>
+      </w:r>
+    </w:p>
+    <w:p>
+      <w:r>
+        <w:t>1700 - Image (t=4h)</w:t>
+      </w:r>
+    </w:p>
+    <w:p>
       <w:r>
         <w:rPr>
           <w:b/>
@@ -429,11 +540,17 @@
       </w:r>
     </w:p>
     <w:p>
-      <w:r>
-        <w:t xml:space="preserve">For each timepoint of each tube I will have a proportion of nonviable/total cells. As this is between 0-1 values won’t be normally distributed. </w:t>
-      </w:r>
-      <w:r>
-        <w:t xml:space="preserve">Think I have to perform beta regression. </w:t>
+      <w:pPr>
+        <w:rPr>
+          <w:b/>
+          <w:bCs/>
+        </w:rPr>
+      </w:pPr>
+      <w:r>
+        <w:t>For each timepoint of each tube I will have a proportion of nonviable/total cells.</w:t>
+      </w:r>
+      <w:r>
+        <w:t xml:space="preserve"> take cells as the unit of replication and perform a fisher’s exact test (like a Chi-squared test). Repeat this on two different days to see if effect holds.  </w:t>
       </w:r>
     </w:p>
     <w:p/>
@@ -458,17 +575,6 @@
       </w:r>
     </w:p>
     <w:p/>
-    <w:p>
-      <w:r>
-        <w:t xml:space="preserve">Or I could take cells as the unit of replication and calculate a z score. Proportion of dead/total for control and treatment. Then calculate total proportion of dead/total. Then plug them into z statistic. Repeat this on three different days to see if effect holds.  </w:t>
-      </w:r>
-    </w:p>
-    <w:p/>
-    <w:p>
-      <w:r>
-        <w:t>Or could I do a Chi-squared test?</w:t>
-      </w:r>
-    </w:p>
     <w:sectPr>
       <w:pgSz w:w="11900" w:h="16840"/>
       <w:pgMar w:top="1440" w:right="1440" w:bottom="1440" w:left="1440" w:header="708" w:footer="708" w:gutter="0"/>

</xml_diff>